<commit_message>
fixed typos in Fragenkatalog
</commit_message>
<xml_diff>
--- a/SML_Fragenkatalog.docx
+++ b/SML_Fragenkatalog.docx
@@ -22218,7 +22218,19 @@
         <w:rPr>
           <w:lang w:val="en-GB"/>
         </w:rPr>
-        <w:t>Describe the Bayes classifier. What is its function?</w:t>
+        <w:t xml:space="preserve">Describe the Bayes classifier. What is its </w:t>
+      </w:r>
+      <w:r>
+        <w:rPr>
+          <w:lang w:val="en-GB"/>
+        </w:rPr>
+        <w:t>formula</w:t>
+      </w:r>
+      <w:r>
+        <w:rPr>
+          <w:lang w:val="en-GB"/>
+        </w:rPr>
+        <w:t>?</w:t>
       </w:r>
       <w:bookmarkEnd w:id="18"/>
     </w:p>
@@ -22756,7 +22768,19 @@
         <w:rPr>
           <w:lang w:val="en-GB"/>
         </w:rPr>
-        <w:t>What is the formula for the residual sum of squares?</w:t>
+        <w:t>What is the formula for the residual sum of squares</w:t>
+      </w:r>
+      <w:r>
+        <w:rPr>
+          <w:lang w:val="en-GB"/>
+        </w:rPr>
+        <w:t xml:space="preserve"> for linear regression</w:t>
+      </w:r>
+      <w:r>
+        <w:rPr>
+          <w:lang w:val="en-GB"/>
+        </w:rPr>
+        <w:t>?</w:t>
       </w:r>
       <w:bookmarkEnd w:id="27"/>
       <w:r>
@@ -27806,7 +27830,19 @@
         <w:rPr>
           <w:lang w:val="en-GB"/>
         </w:rPr>
-        <w:t>MSE and RMSE more harshly tan MAE</w:t>
+        <w:t>MSE and RMSE more harshly t</w:t>
+      </w:r>
+      <w:r>
+        <w:rPr>
+          <w:lang w:val="en-GB"/>
+        </w:rPr>
+        <w:t>h</w:t>
+      </w:r>
+      <w:r>
+        <w:rPr>
+          <w:lang w:val="en-GB"/>
+        </w:rPr>
+        <w:t>an MAE</w:t>
       </w:r>
     </w:p>
     <w:p>
@@ -31365,7 +31401,19 @@
           <w:lang w:val="en-GB"/>
         </w:rPr>
         <w:lastRenderedPageBreak/>
-        <w:t>What does it look like when you plot lambda and R</w:t>
+        <w:t xml:space="preserve">What does it look like when you plot </w:t>
+      </w:r>
+      <w:r>
+        <w:rPr>
+          <w:lang w:val="en-GB"/>
+        </w:rPr>
+        <w:t xml:space="preserve">mean squared error by </w:t>
+      </w:r>
+      <w:r>
+        <w:rPr>
+          <w:lang w:val="en-GB"/>
+        </w:rPr>
+        <w:t>lambda and R</w:t>
       </w:r>
       <w:r>
         <w:rPr>
@@ -31378,7 +31426,7 @@
         <w:rPr>
           <w:lang w:val="en-GB"/>
         </w:rPr>
-        <w:t xml:space="preserve"> on training data by mean squared error for Ridge regression and lasso?</w:t>
+        <w:t xml:space="preserve"> on training data for Ridge regression and lasso?</w:t>
       </w:r>
       <w:bookmarkEnd w:id="138"/>
     </w:p>
@@ -34276,7 +34324,19 @@
         <w:rPr>
           <w:lang w:val="en-GB"/>
         </w:rPr>
-        <w:t>To many trees, so we have:</w:t>
+        <w:t>To</w:t>
+      </w:r>
+      <w:r>
+        <w:rPr>
+          <w:lang w:val="en-GB"/>
+        </w:rPr>
+        <w:t>o</w:t>
+      </w:r>
+      <w:r>
+        <w:rPr>
+          <w:lang w:val="en-GB"/>
+        </w:rPr>
+        <w:t xml:space="preserve"> many trees, so we have:</w:t>
       </w:r>
     </w:p>
     <w:p>
@@ -34964,7 +35024,7 @@
         <w:rPr>
           <w:lang w:val="en-GB"/>
         </w:rPr>
-        <w:t>A soft margin does not attempt to perfectly separate ethe classes</w:t>
+        <w:t>A soft margin does not attempt to perfectly separate the classes</w:t>
       </w:r>
     </w:p>
     <w:p>

</xml_diff>